<commit_message>
test ( Check whether launcher successfully connects to server)
</commit_message>
<xml_diff>
--- a/Survivor/Game Development Journey Decisions.docx
+++ b/Survivor/Game Development Journey Decisions.docx
@@ -503,21 +503,7 @@
         <w:rPr>
           <w:lang w:val="en-US"/>
         </w:rPr>
-        <w:t xml:space="preserve"> which interpolates between the 2 transition points at a user given speed. Using this will be essential throughout development especially for </w:t>
-      </w:r>
-      <w:proofErr w:type="gramStart"/>
-      <w:r>
-        <w:rPr>
-          <w:lang w:val="en-US"/>
-        </w:rPr>
-        <w:t>unity built</w:t>
-      </w:r>
-      <w:proofErr w:type="gramEnd"/>
-      <w:r>
-        <w:rPr>
-          <w:lang w:val="en-US"/>
-        </w:rPr>
-        <w:t xml:space="preserve"> animations.</w:t>
+        <w:t xml:space="preserve"> which interpolates between the 2 transition points at a user given speed. Using this will be essential throughout development especially for unity built animations.</w:t>
       </w:r>
     </w:p>
     <w:p>
@@ -549,11 +535,50 @@
         </w:rPr>
         <w:t xml:space="preserve"> function Unity API Scripting - </w:t>
       </w:r>
-      <w:r>
-        <w:rPr>
-          <w:lang w:val="en-US"/>
-        </w:rPr>
-        <w:t>https://docs.unity3d.com/ScriptReference/Mathf.Lerp.html</w:t>
+      <w:hyperlink r:id="rId7" w:history="1">
+        <w:r>
+          <w:rPr>
+            <w:rStyle w:val="Hyperlink"/>
+            <w:lang w:val="en-US"/>
+          </w:rPr>
+          <w:t>https://docs.unity3d.com/ScriptReference/Mathf.Lerp.html</w:t>
+        </w:r>
+      </w:hyperlink>
+    </w:p>
+    <w:p>
+      <w:pPr>
+        <w:pStyle w:val="NoSpacing"/>
+        <w:rPr>
+          <w:lang w:val="en-US"/>
+        </w:rPr>
+      </w:pPr>
+    </w:p>
+    <w:p>
+      <w:pPr>
+        <w:pStyle w:val="NoSpacing"/>
+        <w:rPr>
+          <w:lang w:val="en-US"/>
+        </w:rPr>
+      </w:pPr>
+      <w:r>
+        <w:rPr>
+          <w:lang w:val="en-US"/>
+        </w:rPr>
+        <w:t>Photon vs Unity networking –</w:t>
+      </w:r>
+    </w:p>
+    <w:p>
+      <w:pPr>
+        <w:pStyle w:val="NoSpacing"/>
+        <w:rPr>
+          <w:lang w:val="en-US"/>
+        </w:rPr>
+      </w:pPr>
+      <w:r>
+        <w:rPr>
+          <w:lang w:val="en-US"/>
+        </w:rPr>
+        <w:t>https://www.raywenderlich.com/1142814-introduction-to-multiplayer-games-with-unity-and-photon</w:t>
       </w:r>
     </w:p>
     <w:p>
@@ -704,6 +729,7 @@
     <w:lsdException w:name="HTML Sample" w:semiHidden="1" w:unhideWhenUsed="1"/>
     <w:lsdException w:name="HTML Typewriter" w:semiHidden="1" w:unhideWhenUsed="1"/>
     <w:lsdException w:name="HTML Variable" w:semiHidden="1" w:unhideWhenUsed="1"/>
+    <w:lsdException w:name="Normal Table" w:semiHidden="1" w:unhideWhenUsed="1"/>
     <w:lsdException w:name="annotation subject" w:semiHidden="1" w:unhideWhenUsed="1"/>
     <w:lsdException w:name="No List" w:semiHidden="1" w:unhideWhenUsed="1"/>
     <w:lsdException w:name="Outline List 1" w:semiHidden="1" w:unhideWhenUsed="1"/>
@@ -750,8 +776,10 @@
     <w:lsdException w:name="Table Subtle 2" w:semiHidden="1" w:unhideWhenUsed="1"/>
     <w:lsdException w:name="Table Web 1" w:semiHidden="1" w:unhideWhenUsed="1"/>
     <w:lsdException w:name="Table Web 2" w:semiHidden="1" w:unhideWhenUsed="1"/>
+    <w:lsdException w:name="Table Web 3" w:semiHidden="1" w:unhideWhenUsed="1"/>
     <w:lsdException w:name="Balloon Text" w:semiHidden="1" w:unhideWhenUsed="1"/>
     <w:lsdException w:name="Table Grid" w:uiPriority="39"/>
+    <w:lsdException w:name="Table Theme" w:semiHidden="1" w:unhideWhenUsed="1"/>
     <w:lsdException w:name="Placeholder Text" w:semiHidden="1"/>
     <w:lsdException w:name="No Spacing" w:uiPriority="1" w:qFormat="1"/>
     <w:lsdException w:name="Light Shading" w:uiPriority="60"/>

</xml_diff>

<commit_message>
Updating journey decisions for choosing photon vs unity
</commit_message>
<xml_diff>
--- a/Survivor/Game Development Journey Decisions.docx
+++ b/Survivor/Game Development Journey Decisions.docx
@@ -200,49 +200,7 @@
         <w:rPr>
           <w:lang w:val="en-US"/>
         </w:rPr>
-        <w:t xml:space="preserve">Separate the logic used in </w:t>
-      </w:r>
-      <w:proofErr w:type="spellStart"/>
-      <w:r>
-        <w:rPr>
-          <w:lang w:val="en-US"/>
-        </w:rPr>
-        <w:t>MonoBehaviour</w:t>
-      </w:r>
-      <w:proofErr w:type="spellEnd"/>
-      <w:r>
-        <w:rPr>
-          <w:lang w:val="en-US"/>
-        </w:rPr>
-        <w:t xml:space="preserve"> framework. These </w:t>
-      </w:r>
-      <w:proofErr w:type="spellStart"/>
-      <w:r>
-        <w:rPr>
-          <w:lang w:val="en-US"/>
-        </w:rPr>
-        <w:t>MonoBehavious</w:t>
-      </w:r>
-      <w:proofErr w:type="spellEnd"/>
-      <w:r>
-        <w:rPr>
-          <w:lang w:val="en-US"/>
-        </w:rPr>
-        <w:t xml:space="preserve"> classes are sometimes too hard to instantiate since they are so coupled to their environment. We should use </w:t>
-      </w:r>
-      <w:proofErr w:type="spellStart"/>
-      <w:r>
-        <w:rPr>
-          <w:lang w:val="en-US"/>
-        </w:rPr>
-        <w:t>Monobehaviours</w:t>
-      </w:r>
-      <w:proofErr w:type="spellEnd"/>
-      <w:r>
-        <w:rPr>
-          <w:lang w:val="en-US"/>
-        </w:rPr>
-        <w:t xml:space="preserve"> </w:t>
+        <w:t xml:space="preserve">Separate the logic used in MonoBehaviour framework. These MonoBehavious classes are sometimes too hard to instantiate since they are so coupled to their environment. We should use Monobehaviours </w:t>
       </w:r>
       <w:r>
         <w:rPr>
@@ -421,7 +379,6 @@
           <w:lang w:val="en-US"/>
         </w:rPr>
       </w:pPr>
-      <w:proofErr w:type="spellStart"/>
       <w:r>
         <w:rPr>
           <w:lang w:val="en-US"/>
@@ -438,14 +395,7 @@
         <w:rPr>
           <w:lang w:val="en-US"/>
         </w:rPr>
-        <w:t>erp</w:t>
-      </w:r>
-      <w:proofErr w:type="spellEnd"/>
-      <w:r>
-        <w:rPr>
-          <w:lang w:val="en-US"/>
-        </w:rPr>
-        <w:t>:</w:t>
+        <w:t>erp:</w:t>
       </w:r>
     </w:p>
     <w:p>
@@ -489,51 +439,29 @@
         <w:rPr>
           <w:lang w:val="en-US"/>
         </w:rPr>
-        <w:t xml:space="preserve">the unity scripting manual and some unity forums and discovered a very easy work around for this which is a function called </w:t>
-      </w:r>
-      <w:proofErr w:type="spellStart"/>
-      <w:r>
-        <w:rPr>
-          <w:lang w:val="en-US"/>
-        </w:rPr>
-        <w:t>Mathf.lerp</w:t>
-      </w:r>
-      <w:proofErr w:type="spellEnd"/>
-      <w:r>
-        <w:rPr>
-          <w:lang w:val="en-US"/>
-        </w:rPr>
-        <w:t xml:space="preserve"> which interpolates between the 2 transition points at a user given speed. Using this will be essential throughout development especially for unity built animations.</w:t>
-      </w:r>
-    </w:p>
-    <w:p>
-      <w:pPr>
-        <w:pStyle w:val="NoSpacing"/>
-        <w:rPr>
-          <w:lang w:val="en-US"/>
-        </w:rPr>
-      </w:pPr>
-    </w:p>
-    <w:p>
-      <w:pPr>
-        <w:pStyle w:val="NoSpacing"/>
-        <w:rPr>
-          <w:lang w:val="en-US"/>
-        </w:rPr>
-      </w:pPr>
-      <w:proofErr w:type="spellStart"/>
-      <w:r>
-        <w:rPr>
-          <w:lang w:val="en-US"/>
-        </w:rPr>
-        <w:t>Mathf.Lerp</w:t>
-      </w:r>
-      <w:proofErr w:type="spellEnd"/>
-      <w:r>
-        <w:rPr>
-          <w:lang w:val="en-US"/>
-        </w:rPr>
-        <w:t xml:space="preserve"> function Unity API Scripting - </w:t>
+        <w:t>the unity scripting manual and some unity forums and discovered a very easy work around for this which is a function called Mathf.lerp which interpolates between the 2 transition points at a user given speed. Using this will be essential throughout development especially for unity built animations.</w:t>
+      </w:r>
+    </w:p>
+    <w:p>
+      <w:pPr>
+        <w:pStyle w:val="NoSpacing"/>
+        <w:rPr>
+          <w:lang w:val="en-US"/>
+        </w:rPr>
+      </w:pPr>
+    </w:p>
+    <w:p>
+      <w:pPr>
+        <w:pStyle w:val="NoSpacing"/>
+        <w:rPr>
+          <w:lang w:val="en-US"/>
+        </w:rPr>
+      </w:pPr>
+      <w:r>
+        <w:rPr>
+          <w:lang w:val="en-US"/>
+        </w:rPr>
+        <w:t xml:space="preserve">Mathf.Lerp function Unity API Scripting - </w:t>
       </w:r>
       <w:hyperlink r:id="rId7" w:history="1">
         <w:r>
@@ -560,12 +488,240 @@
           <w:lang w:val="en-US"/>
         </w:rPr>
       </w:pPr>
-      <w:r>
-        <w:rPr>
-          <w:lang w:val="en-US"/>
-        </w:rPr>
+    </w:p>
+    <w:p>
+      <w:pPr>
+        <w:pStyle w:val="NoSpacing"/>
+        <w:rPr>
+          <w:lang w:val="en-US"/>
+        </w:rPr>
+      </w:pPr>
+    </w:p>
+    <w:p>
+      <w:pPr>
+        <w:pStyle w:val="NoSpacing"/>
+        <w:rPr>
+          <w:lang w:val="en-US"/>
+        </w:rPr>
+      </w:pPr>
+    </w:p>
+    <w:p>
+      <w:pPr>
+        <w:pStyle w:val="NoSpacing"/>
+        <w:rPr>
+          <w:lang w:val="en-US"/>
+        </w:rPr>
+      </w:pPr>
+      <w:r>
+        <w:rPr>
+          <w:lang w:val="en-US"/>
+        </w:rPr>
+        <w:lastRenderedPageBreak/>
         <w:t>Photon vs Unity networking –</w:t>
       </w:r>
+      <w:r>
+        <w:rPr>
+          <w:lang w:val="en-US"/>
+        </w:rPr>
+        <w:t xml:space="preserve"> network topology</w:t>
+      </w:r>
+    </w:p>
+    <w:p>
+      <w:pPr>
+        <w:pStyle w:val="NoSpacing"/>
+        <w:rPr>
+          <w:lang w:val="en-US"/>
+        </w:rPr>
+      </w:pPr>
+    </w:p>
+    <w:p>
+      <w:pPr>
+        <w:pStyle w:val="NoSpacing"/>
+        <w:rPr>
+          <w:lang w:val="en-US"/>
+        </w:rPr>
+      </w:pPr>
+      <w:r>
+        <w:rPr>
+          <w:lang w:val="en-US"/>
+        </w:rPr>
+        <w:t xml:space="preserve">Photon is more speed efficient – </w:t>
+      </w:r>
+    </w:p>
+    <w:p>
+      <w:pPr>
+        <w:pStyle w:val="NoSpacing"/>
+        <w:rPr>
+          <w:lang w:val="en-US"/>
+        </w:rPr>
+      </w:pPr>
+    </w:p>
+    <w:p>
+      <w:pPr>
+        <w:pStyle w:val="NoSpacing"/>
+        <w:rPr>
+          <w:lang w:val="en-US"/>
+        </w:rPr>
+      </w:pPr>
+      <w:r>
+        <w:rPr>
+          <w:lang w:val="en-US"/>
+        </w:rPr>
+        <w:t>For 2 clients to communicate with each other on a server in unity, a user message must always go back through the host client and can’t be directly sent through between clients.</w:t>
+      </w:r>
+    </w:p>
+    <w:p>
+      <w:pPr>
+        <w:pStyle w:val="NoSpacing"/>
+        <w:rPr>
+          <w:lang w:val="en-US"/>
+        </w:rPr>
+      </w:pPr>
+    </w:p>
+    <w:p>
+      <w:pPr>
+        <w:pStyle w:val="NoSpacing"/>
+      </w:pPr>
+      <w:r>
+        <w:rPr>
+          <w:lang w:val="en-US"/>
+        </w:rPr>
+        <w:t>If Client b wants to communicate with client c for example: Client</w:t>
+      </w:r>
+      <w:r>
+        <w:t xml:space="preserve"> B </w:t>
+      </w:r>
+      <w:r>
+        <w:rPr>
+          <w:rFonts w:ascii="Cambria Math" w:hAnsi="Cambria Math" w:cs="Cambria Math"/>
+        </w:rPr>
+        <w:t>▸</w:t>
+      </w:r>
+      <w:r>
+        <w:t xml:space="preserve"> Relay Server </w:t>
+      </w:r>
+      <w:r>
+        <w:rPr>
+          <w:rFonts w:ascii="Cambria Math" w:hAnsi="Cambria Math" w:cs="Cambria Math"/>
+        </w:rPr>
+        <w:t>▸</w:t>
+      </w:r>
+      <w:r>
+        <w:t xml:space="preserve"> Host A </w:t>
+      </w:r>
+      <w:r>
+        <w:rPr>
+          <w:rFonts w:ascii="Cambria Math" w:hAnsi="Cambria Math" w:cs="Cambria Math"/>
+        </w:rPr>
+        <w:t>▸</w:t>
+      </w:r>
+      <w:r>
+        <w:t xml:space="preserve"> Relay Server </w:t>
+      </w:r>
+      <w:r>
+        <w:rPr>
+          <w:rFonts w:ascii="Cambria Math" w:hAnsi="Cambria Math" w:cs="Cambria Math"/>
+        </w:rPr>
+        <w:t>▸</w:t>
+      </w:r>
+      <w:r>
+        <w:t xml:space="preserve"> Client C.</w:t>
+      </w:r>
+    </w:p>
+    <w:p>
+      <w:pPr>
+        <w:pStyle w:val="NoSpacing"/>
+      </w:pPr>
+    </w:p>
+    <w:p>
+      <w:pPr>
+        <w:pStyle w:val="NoSpacing"/>
+      </w:pPr>
+      <w:r>
+        <w:t>This takes 4 bounces to communicate this message. This is one downside to the client/architecture however this topology has many benefits as well. Photon however supports this same architecture as well as a peer-to-peer architecture as well.</w:t>
+      </w:r>
+    </w:p>
+    <w:p>
+      <w:pPr>
+        <w:pStyle w:val="NoSpacing"/>
+      </w:pPr>
+    </w:p>
+    <w:p>
+      <w:pPr>
+        <w:pStyle w:val="NoSpacing"/>
+      </w:pPr>
+      <w:r>
+        <w:rPr>
+          <w:lang w:val="en-US"/>
+        </w:rPr>
+        <w:t xml:space="preserve">If Client b wants to communicate with client c for </w:t>
+      </w:r>
+      <w:r>
+        <w:rPr>
+          <w:lang w:val="en-US"/>
+        </w:rPr>
+        <w:t xml:space="preserve">example: </w:t>
+      </w:r>
+      <w:r>
+        <w:t xml:space="preserve">Client B </w:t>
+      </w:r>
+      <w:r>
+        <w:rPr>
+          <w:rFonts w:ascii="Cambria Math" w:hAnsi="Cambria Math" w:cs="Cambria Math"/>
+        </w:rPr>
+        <w:t>▸</w:t>
+      </w:r>
+      <w:r>
+        <w:t xml:space="preserve"> Relay Server </w:t>
+      </w:r>
+      <w:r>
+        <w:rPr>
+          <w:rFonts w:ascii="Cambria Math" w:hAnsi="Cambria Math" w:cs="Cambria Math"/>
+        </w:rPr>
+        <w:t>▸</w:t>
+      </w:r>
+      <w:r>
+        <w:t xml:space="preserve"> Client C.</w:t>
+      </w:r>
+    </w:p>
+    <w:p>
+      <w:pPr>
+        <w:pStyle w:val="NoSpacing"/>
+      </w:pPr>
+    </w:p>
+    <w:p>
+      <w:pPr>
+        <w:pStyle w:val="NoSpacing"/>
+      </w:pPr>
+      <w:r>
+        <w:t>This has a total of 2 bounces vs 4 since the 2 clients can directly communicate with each other. In some cases, entirely bypassing the relay server as well and make the communication 1 bounce.</w:t>
+      </w:r>
+    </w:p>
+    <w:p>
+      <w:pPr>
+        <w:pStyle w:val="NoSpacing"/>
+      </w:pPr>
+    </w:p>
+    <w:p>
+      <w:pPr>
+        <w:pStyle w:val="NoSpacing"/>
+      </w:pPr>
+      <w:r>
+        <w:t>Greater documentation and tutorials:</w:t>
+      </w:r>
+    </w:p>
+    <w:p>
+      <w:pPr>
+        <w:pStyle w:val="NoSpacing"/>
+      </w:pPr>
+      <w:r>
+        <w:t>Photon has also got great documentation and in depth tutorials to go with it.</w:t>
+      </w:r>
+    </w:p>
+    <w:p>
+      <w:pPr>
+        <w:pStyle w:val="NoSpacing"/>
+      </w:pPr>
     </w:p>
     <w:p>
       <w:pPr>
@@ -1008,7 +1164,6 @@
   <w:style w:type="character" w:default="1" w:styleId="DefaultParagraphFont">
     <w:name w:val="Default Paragraph Font"/>
     <w:uiPriority w:val="1"/>
-    <w:semiHidden/>
     <w:unhideWhenUsed/>
   </w:style>
   <w:style w:type="table" w:default="1" w:styleId="TableNormal">
@@ -1062,6 +1217,17 @@
     <w:rPr>
       <w:color w:val="605E5C"/>
       <w:shd w:val="clear" w:color="auto" w:fill="E1DFDD"/>
+    </w:rPr>
+  </w:style>
+  <w:style w:type="character" w:styleId="Emphasis">
+    <w:name w:val="Emphasis"/>
+    <w:basedOn w:val="DefaultParagraphFont"/>
+    <w:uiPriority w:val="20"/>
+    <w:qFormat/>
+    <w:rsid w:val="00034E39"/>
+    <w:rPr>
+      <w:i/>
+      <w:iCs/>
     </w:rPr>
   </w:style>
 </w:styles>

</xml_diff>

<commit_message>
docs ( Update development decisions for game network architecture choice)
</commit_message>
<xml_diff>
--- a/Survivor/Game Development Journey Decisions.docx
+++ b/Survivor/Game Development Journey Decisions.docx
@@ -200,7 +200,49 @@
         <w:rPr>
           <w:lang w:val="en-US"/>
         </w:rPr>
-        <w:t xml:space="preserve">Separate the logic used in MonoBehaviour framework. These MonoBehavious classes are sometimes too hard to instantiate since they are so coupled to their environment. We should use Monobehaviours </w:t>
+        <w:t xml:space="preserve">Separate the logic used in </w:t>
+      </w:r>
+      <w:proofErr w:type="spellStart"/>
+      <w:r>
+        <w:rPr>
+          <w:lang w:val="en-US"/>
+        </w:rPr>
+        <w:t>MonoBehaviour</w:t>
+      </w:r>
+      <w:proofErr w:type="spellEnd"/>
+      <w:r>
+        <w:rPr>
+          <w:lang w:val="en-US"/>
+        </w:rPr>
+        <w:t xml:space="preserve"> framework. These </w:t>
+      </w:r>
+      <w:proofErr w:type="spellStart"/>
+      <w:r>
+        <w:rPr>
+          <w:lang w:val="en-US"/>
+        </w:rPr>
+        <w:t>MonoBehavious</w:t>
+      </w:r>
+      <w:proofErr w:type="spellEnd"/>
+      <w:r>
+        <w:rPr>
+          <w:lang w:val="en-US"/>
+        </w:rPr>
+        <w:t xml:space="preserve"> classes are sometimes too hard to instantiate since they are so coupled to their environment. We should use </w:t>
+      </w:r>
+      <w:proofErr w:type="spellStart"/>
+      <w:r>
+        <w:rPr>
+          <w:lang w:val="en-US"/>
+        </w:rPr>
+        <w:t>Monobehaviours</w:t>
+      </w:r>
+      <w:proofErr w:type="spellEnd"/>
+      <w:r>
+        <w:rPr>
+          <w:lang w:val="en-US"/>
+        </w:rPr>
+        <w:t xml:space="preserve"> </w:t>
       </w:r>
       <w:r>
         <w:rPr>
@@ -379,6 +421,7 @@
           <w:lang w:val="en-US"/>
         </w:rPr>
       </w:pPr>
+      <w:proofErr w:type="spellStart"/>
       <w:r>
         <w:rPr>
           <w:lang w:val="en-US"/>
@@ -395,7 +438,14 @@
         <w:rPr>
           <w:lang w:val="en-US"/>
         </w:rPr>
-        <w:t>erp:</w:t>
+        <w:t>erp</w:t>
+      </w:r>
+      <w:proofErr w:type="spellEnd"/>
+      <w:r>
+        <w:rPr>
+          <w:lang w:val="en-US"/>
+        </w:rPr>
+        <w:t>:</w:t>
       </w:r>
     </w:p>
     <w:p>
@@ -439,29 +489,51 @@
         <w:rPr>
           <w:lang w:val="en-US"/>
         </w:rPr>
-        <w:t>the unity scripting manual and some unity forums and discovered a very easy work around for this which is a function called Mathf.lerp which interpolates between the 2 transition points at a user given speed. Using this will be essential throughout development especially for unity built animations.</w:t>
-      </w:r>
-    </w:p>
-    <w:p>
-      <w:pPr>
-        <w:pStyle w:val="NoSpacing"/>
-        <w:rPr>
-          <w:lang w:val="en-US"/>
-        </w:rPr>
-      </w:pPr>
-    </w:p>
-    <w:p>
-      <w:pPr>
-        <w:pStyle w:val="NoSpacing"/>
-        <w:rPr>
-          <w:lang w:val="en-US"/>
-        </w:rPr>
-      </w:pPr>
-      <w:r>
-        <w:rPr>
-          <w:lang w:val="en-US"/>
-        </w:rPr>
-        <w:t xml:space="preserve">Mathf.Lerp function Unity API Scripting - </w:t>
+        <w:t xml:space="preserve">the unity scripting manual and some unity forums and discovered a very easy work around for this which is a function called </w:t>
+      </w:r>
+      <w:proofErr w:type="spellStart"/>
+      <w:r>
+        <w:rPr>
+          <w:lang w:val="en-US"/>
+        </w:rPr>
+        <w:t>Mathf.lerp</w:t>
+      </w:r>
+      <w:proofErr w:type="spellEnd"/>
+      <w:r>
+        <w:rPr>
+          <w:lang w:val="en-US"/>
+        </w:rPr>
+        <w:t xml:space="preserve"> which interpolates between the 2 transition points at a user given speed. Using this will be essential throughout development especially for unity built animations.</w:t>
+      </w:r>
+    </w:p>
+    <w:p>
+      <w:pPr>
+        <w:pStyle w:val="NoSpacing"/>
+        <w:rPr>
+          <w:lang w:val="en-US"/>
+        </w:rPr>
+      </w:pPr>
+    </w:p>
+    <w:p>
+      <w:pPr>
+        <w:pStyle w:val="NoSpacing"/>
+        <w:rPr>
+          <w:lang w:val="en-US"/>
+        </w:rPr>
+      </w:pPr>
+      <w:proofErr w:type="spellStart"/>
+      <w:r>
+        <w:rPr>
+          <w:lang w:val="en-US"/>
+        </w:rPr>
+        <w:t>Mathf.Lerp</w:t>
+      </w:r>
+      <w:proofErr w:type="spellEnd"/>
+      <w:r>
+        <w:rPr>
+          <w:lang w:val="en-US"/>
+        </w:rPr>
+        <w:t xml:space="preserve"> function Unity API Scripting - </w:t>
       </w:r>
       <w:hyperlink r:id="rId7" w:history="1">
         <w:r>
@@ -654,13 +726,7 @@
         <w:rPr>
           <w:lang w:val="en-US"/>
         </w:rPr>
-        <w:t xml:space="preserve">If Client b wants to communicate with client c for </w:t>
-      </w:r>
-      <w:r>
-        <w:rPr>
-          <w:lang w:val="en-US"/>
-        </w:rPr>
-        <w:t xml:space="preserve">example: </w:t>
+        <w:t xml:space="preserve">If Client b wants to communicate with client c for example: </w:t>
       </w:r>
       <w:r>
         <w:t xml:space="preserve">Client B </w:t>
@@ -735,6 +801,179 @@
           <w:lang w:val="en-US"/>
         </w:rPr>
         <w:t>https://www.raywenderlich.com/1142814-introduction-to-multiplayer-games-with-unity-and-photon</w:t>
+      </w:r>
+    </w:p>
+    <w:p>
+      <w:pPr>
+        <w:pStyle w:val="NoSpacing"/>
+        <w:rPr>
+          <w:lang w:val="en-US"/>
+        </w:rPr>
+      </w:pPr>
+    </w:p>
+    <w:p>
+      <w:pPr>
+        <w:pStyle w:val="NoSpacing"/>
+        <w:rPr>
+          <w:lang w:val="en-US"/>
+        </w:rPr>
+      </w:pPr>
+      <w:r>
+        <w:rPr>
+          <w:lang w:val="en-US"/>
+        </w:rPr>
+        <w:t>Multiplayer Architecture layout:</w:t>
+      </w:r>
+    </w:p>
+    <w:p>
+      <w:pPr>
+        <w:pStyle w:val="NoSpacing"/>
+        <w:rPr>
+          <w:lang w:val="en-US"/>
+        </w:rPr>
+      </w:pPr>
+      <w:r>
+        <w:rPr>
+          <w:lang w:val="en-US"/>
+        </w:rPr>
+        <w:t xml:space="preserve">At the moment we have a player controller class which controls </w:t>
+      </w:r>
+      <w:proofErr w:type="spellStart"/>
+      <w:r>
+        <w:rPr>
+          <w:lang w:val="en-US"/>
+        </w:rPr>
+        <w:t>behaviour</w:t>
+      </w:r>
+      <w:proofErr w:type="spellEnd"/>
+      <w:r>
+        <w:rPr>
+          <w:lang w:val="en-US"/>
+        </w:rPr>
+        <w:t xml:space="preserve"> of the player user. </w:t>
+      </w:r>
+      <w:proofErr w:type="spellStart"/>
+      <w:r>
+        <w:rPr>
+          <w:lang w:val="en-US"/>
+        </w:rPr>
+        <w:t>Were</w:t>
+      </w:r>
+      <w:proofErr w:type="spellEnd"/>
+      <w:r>
+        <w:rPr>
+          <w:lang w:val="en-US"/>
+        </w:rPr>
+        <w:t xml:space="preserve"> going to also need a player manager class which will manage player variables like health </w:t>
+      </w:r>
+      <w:proofErr w:type="spellStart"/>
+      <w:r>
+        <w:rPr>
+          <w:lang w:val="en-US"/>
+        </w:rPr>
+        <w:t>etc</w:t>
+      </w:r>
+      <w:proofErr w:type="spellEnd"/>
+      <w:r>
+        <w:rPr>
+          <w:lang w:val="en-US"/>
+        </w:rPr>
+        <w:t xml:space="preserve"> and communicate this with other networked players.</w:t>
+      </w:r>
+    </w:p>
+    <w:p>
+      <w:pPr>
+        <w:pStyle w:val="NoSpacing"/>
+        <w:rPr>
+          <w:lang w:val="en-US"/>
+        </w:rPr>
+      </w:pPr>
+    </w:p>
+    <w:p>
+      <w:pPr>
+        <w:pStyle w:val="NoSpacing"/>
+        <w:jc w:val="center"/>
+        <w:rPr>
+          <w:b/>
+          <w:bCs/>
+          <w:lang w:val="en-US"/>
+        </w:rPr>
+      </w:pPr>
+      <w:r>
+        <w:rPr>
+          <w:b/>
+          <w:bCs/>
+          <w:lang w:val="en-US"/>
+        </w:rPr>
+        <w:t>Room Manager</w:t>
+      </w:r>
+    </w:p>
+    <w:p>
+      <w:pPr>
+        <w:pStyle w:val="NoSpacing"/>
+        <w:jc w:val="center"/>
+        <w:rPr>
+          <w:lang w:val="en-US"/>
+        </w:rPr>
+      </w:pPr>
+      <w:r>
+        <w:rPr>
+          <w:lang w:val="en-US"/>
+        </w:rPr>
+        <w:t>(instantiates)</w:t>
+      </w:r>
+    </w:p>
+    <w:p>
+      <w:pPr>
+        <w:pStyle w:val="NoSpacing"/>
+        <w:jc w:val="center"/>
+        <w:rPr>
+          <w:b/>
+          <w:bCs/>
+          <w:lang w:val="en-US"/>
+        </w:rPr>
+      </w:pPr>
+      <w:r>
+        <w:rPr>
+          <w:b/>
+          <w:bCs/>
+          <w:lang w:val="en-US"/>
+        </w:rPr>
+        <w:t>Player Manager</w:t>
+      </w:r>
+    </w:p>
+    <w:p>
+      <w:pPr>
+        <w:pStyle w:val="NoSpacing"/>
+        <w:jc w:val="center"/>
+        <w:rPr>
+          <w:lang w:val="en-US"/>
+        </w:rPr>
+      </w:pPr>
+      <w:r>
+        <w:rPr>
+          <w:lang w:val="en-US"/>
+        </w:rPr>
+        <w:t>(instantiates)</w:t>
+      </w:r>
+    </w:p>
+    <w:p>
+      <w:pPr>
+        <w:pStyle w:val="NoSpacing"/>
+        <w:jc w:val="center"/>
+        <w:rPr>
+          <w:b/>
+          <w:bCs/>
+          <w:lang w:val="en-US"/>
+        </w:rPr>
+      </w:pPr>
+      <w:r>
+        <w:rPr>
+          <w:b/>
+          <w:bCs/>
+          <w:lang w:val="en-US"/>
+        </w:rPr>
+        <w:t>Player Controller</w:t>
       </w:r>
     </w:p>
     <w:p>
@@ -1164,6 +1403,7 @@
   <w:style w:type="character" w:default="1" w:styleId="DefaultParagraphFont">
     <w:name w:val="Default Paragraph Font"/>
     <w:uiPriority w:val="1"/>
+    <w:semiHidden/>
     <w:unhideWhenUsed/>
   </w:style>
   <w:style w:type="table" w:default="1" w:styleId="TableNormal">

</xml_diff>

<commit_message>
docs( Updated game dev journey for weapon system)
</commit_message>
<xml_diff>
--- a/Survivor/Game Development Journey Decisions.docx
+++ b/Survivor/Game Development Journey Decisions.docx
@@ -975,6 +975,246 @@
         </w:rPr>
         <w:t>Player Controller</w:t>
       </w:r>
+    </w:p>
+    <w:p>
+      <w:pPr>
+        <w:pStyle w:val="NoSpacing"/>
+        <w:rPr>
+          <w:b/>
+          <w:bCs/>
+          <w:lang w:val="en-US"/>
+        </w:rPr>
+      </w:pPr>
+    </w:p>
+    <w:p>
+      <w:pPr>
+        <w:pStyle w:val="NoSpacing"/>
+        <w:rPr>
+          <w:b/>
+          <w:bCs/>
+          <w:lang w:val="en-US"/>
+        </w:rPr>
+      </w:pPr>
+      <w:r>
+        <w:rPr>
+          <w:b/>
+          <w:bCs/>
+          <w:lang w:val="en-US"/>
+        </w:rPr>
+        <w:t>Item Architecture:</w:t>
+      </w:r>
+    </w:p>
+    <w:p>
+      <w:pPr>
+        <w:pStyle w:val="NoSpacing"/>
+        <w:rPr>
+          <w:b/>
+          <w:bCs/>
+          <w:lang w:val="en-US"/>
+        </w:rPr>
+      </w:pPr>
+      <w:r>
+        <w:rPr>
+          <w:b/>
+          <w:bCs/>
+          <w:lang w:val="en-US"/>
+        </w:rPr>
+        <w:t>So at first I used an inventory system hard coded with if statements to check what item I am holding and is fine on a low scale game. However once I start increasing the size of my game, this will become much harder to operate with as the code will become overly complex for no reason</w:t>
+      </w:r>
+    </w:p>
+    <w:p>
+      <w:pPr>
+        <w:pStyle w:val="NoSpacing"/>
+        <w:rPr>
+          <w:b/>
+          <w:bCs/>
+          <w:lang w:val="en-US"/>
+        </w:rPr>
+      </w:pPr>
+    </w:p>
+    <w:p>
+      <w:pPr>
+        <w:pStyle w:val="NoSpacing"/>
+        <w:rPr>
+          <w:b/>
+          <w:bCs/>
+          <w:lang w:val="en-US"/>
+        </w:rPr>
+      </w:pPr>
+      <w:r>
+        <w:rPr>
+          <w:b/>
+          <w:bCs/>
+          <w:lang w:val="en-US"/>
+        </w:rPr>
+        <w:t xml:space="preserve">To avoid this I can use abstract classes and inheritance  to let each item to </w:t>
+      </w:r>
+      <w:proofErr w:type="spellStart"/>
+      <w:r>
+        <w:rPr>
+          <w:b/>
+          <w:bCs/>
+          <w:lang w:val="en-US"/>
+        </w:rPr>
+        <w:t>onctrol</w:t>
+      </w:r>
+      <w:proofErr w:type="spellEnd"/>
+      <w:r>
+        <w:rPr>
+          <w:b/>
+          <w:bCs/>
+          <w:lang w:val="en-US"/>
+        </w:rPr>
+        <w:t xml:space="preserve"> itself.</w:t>
+      </w:r>
+    </w:p>
+    <w:p>
+      <w:pPr>
+        <w:pStyle w:val="NoSpacing"/>
+        <w:rPr>
+          <w:b/>
+          <w:bCs/>
+          <w:lang w:val="en-US"/>
+        </w:rPr>
+      </w:pPr>
+    </w:p>
+    <w:p>
+      <w:pPr>
+        <w:pStyle w:val="NoSpacing"/>
+        <w:jc w:val="center"/>
+        <w:rPr>
+          <w:b/>
+          <w:bCs/>
+          <w:lang w:val="en-US"/>
+        </w:rPr>
+      </w:pPr>
+      <w:r>
+        <w:rPr>
+          <w:b/>
+          <w:bCs/>
+          <w:lang w:val="en-US"/>
+        </w:rPr>
+        <w:t>Item class – contains abstract method use to use item in hand</w:t>
+      </w:r>
+    </w:p>
+    <w:p>
+      <w:pPr>
+        <w:pStyle w:val="NoSpacing"/>
+        <w:jc w:val="center"/>
+        <w:rPr>
+          <w:b/>
+          <w:bCs/>
+          <w:lang w:val="en-US"/>
+        </w:rPr>
+      </w:pPr>
+      <w:r>
+        <w:rPr>
+          <w:b/>
+          <w:bCs/>
+          <w:lang w:val="en-US"/>
+        </w:rPr>
+        <w:t>Then we have gun class to inherit item – has access to use method – This class will be parent of all guns and manages ammo and recoil</w:t>
+      </w:r>
+    </w:p>
+    <w:p>
+      <w:pPr>
+        <w:pStyle w:val="NoSpacing"/>
+        <w:jc w:val="center"/>
+        <w:rPr>
+          <w:b/>
+          <w:bCs/>
+          <w:lang w:val="en-US"/>
+        </w:rPr>
+      </w:pPr>
+      <w:proofErr w:type="spellStart"/>
+      <w:r>
+        <w:rPr>
+          <w:b/>
+          <w:bCs/>
+          <w:lang w:val="en-US"/>
+        </w:rPr>
+        <w:t>SingleShotGun</w:t>
+      </w:r>
+      <w:proofErr w:type="spellEnd"/>
+      <w:r>
+        <w:rPr>
+          <w:b/>
+          <w:bCs/>
+          <w:lang w:val="en-US"/>
+        </w:rPr>
+        <w:t xml:space="preserve"> – single firing gun/ </w:t>
+      </w:r>
+      <w:r>
+        <w:rPr>
+          <w:b/>
+          <w:bCs/>
+          <w:lang w:val="en-US"/>
+        </w:rPr>
+        <w:t>Shotgun- Override</w:t>
+      </w:r>
+    </w:p>
+    <w:p>
+      <w:pPr>
+        <w:pStyle w:val="NoSpacing"/>
+        <w:jc w:val="center"/>
+        <w:rPr>
+          <w:b/>
+          <w:bCs/>
+          <w:lang w:val="en-US"/>
+        </w:rPr>
+      </w:pPr>
+    </w:p>
+    <w:p>
+      <w:pPr>
+        <w:pStyle w:val="NoSpacing"/>
+        <w:jc w:val="center"/>
+        <w:rPr>
+          <w:b/>
+          <w:bCs/>
+          <w:lang w:val="en-US"/>
+        </w:rPr>
+      </w:pPr>
+      <w:r>
+        <w:rPr>
+          <w:b/>
+          <w:bCs/>
+          <w:lang w:val="en-US"/>
+        </w:rPr>
+        <w:t xml:space="preserve">Can easily add more weapons </w:t>
+      </w:r>
+    </w:p>
+    <w:p>
+      <w:pPr>
+        <w:pStyle w:val="NoSpacing"/>
+        <w:jc w:val="center"/>
+        <w:rPr>
+          <w:b/>
+          <w:bCs/>
+          <w:lang w:val="en-US"/>
+        </w:rPr>
+      </w:pPr>
+    </w:p>
+    <w:p>
+      <w:pPr>
+        <w:pStyle w:val="NoSpacing"/>
+        <w:jc w:val="center"/>
+        <w:rPr>
+          <w:b/>
+          <w:bCs/>
+          <w:lang w:val="en-US"/>
+        </w:rPr>
+      </w:pPr>
+    </w:p>
+    <w:p>
+      <w:pPr>
+        <w:pStyle w:val="NoSpacing"/>
+        <w:jc w:val="center"/>
+        <w:rPr>
+          <w:b/>
+          <w:bCs/>
+          <w:lang w:val="en-US"/>
+        </w:rPr>
+      </w:pPr>
     </w:p>
     <w:p>
       <w:pPr>

</xml_diff>